<commit_message>
Entity Framework 操作 CRUD 動作 ( Complete )
</commit_message>
<xml_diff>
--- a/作業要求.docx
+++ b/作業要求.docx
@@ -3,6 +3,8 @@
 <w:document xmlns:wpc="http://schemas.microsoft.com/office/word/2010/wordprocessingCanvas" xmlns:mc="http://schemas.openxmlformats.org/markup-compatibility/2006" xmlns:o="urn:schemas-microsoft-com:office:office" xmlns:r="http://schemas.openxmlformats.org/officeDocument/2006/relationships" xmlns:m="http://schemas.openxmlformats.org/officeDocument/2006/math" xmlns:v="urn:schemas-microsoft-com:vml" xmlns:wp14="http://schemas.microsoft.com/office/word/2010/wordprocessingDrawing" xmlns:wp="http://schemas.openxmlformats.org/drawingml/2006/wordprocessingDrawing" xmlns:w10="urn:schemas-microsoft-com:office:word" xmlns:w="http://schemas.openxmlformats.org/wordprocessingml/2006/main" xmlns:w14="http://schemas.microsoft.com/office/word/2010/wordml" xmlns:w15="http://schemas.microsoft.com/office/word/2012/wordml" xmlns:wpg="http://schemas.microsoft.com/office/word/2010/wordprocessingGroup" xmlns:wpi="http://schemas.microsoft.com/office/word/2010/wordprocessingInk" xmlns:wne="http://schemas.microsoft.com/office/word/2006/wordml" xmlns:wps="http://schemas.microsoft.com/office/word/2010/wordprocessingShape" mc:Ignorable="w14 w15 wp14">
   <w:body>
     <w:p>
+      <w:bookmarkStart w:id="0" w:name="_GoBack"/>
+      <w:bookmarkEnd w:id="0"/>
       <w:r>
         <w:rPr>
           <w:rFonts w:ascii="Helvetica" w:hAnsi="Helvetica" w:cs="Helvetica"/>
@@ -23,7 +25,7 @@
         </w:rPr>
         <w:t xml:space="preserve">: </w:t>
       </w:r>
-      <w:hyperlink r:id="rId4" w:history="1">
+      <w:hyperlink r:id="rId6" w:history="1">
         <w:r>
           <w:rPr>
             <w:rStyle w:val="a3"/>
@@ -313,7 +315,6 @@
         </w:rPr>
         <w:t xml:space="preserve">* </w:t>
       </w:r>
-      <w:bookmarkStart w:id="0" w:name="_GoBack"/>
       <w:r>
         <w:rPr>
           <w:rFonts w:ascii="Helvetica" w:hAnsi="Helvetica" w:cs="Helvetica"/>
@@ -324,7 +325,6 @@
         </w:rPr>
         <w:t>主選單要有連結可以直接連到三個主要功能的列表頁。</w:t>
       </w:r>
-      <w:bookmarkEnd w:id="0"/>
       <w:r>
         <w:rPr>
           <w:rFonts w:ascii="Helvetica" w:hAnsi="Helvetica" w:cs="Helvetica"/>
@@ -340,52 +340,391 @@
           <w:szCs w:val="20"/>
           <w:shd w:val="clear" w:color="auto" w:fill="FFFFFF"/>
         </w:rPr>
+        <w:t>*</w:t>
+      </w:r>
+      <w:r>
+        <w:rPr>
+          <w:rFonts w:ascii="Helvetica" w:hAnsi="Helvetica" w:cs="Helvetica"/>
+          <w:strike/>
+          <w:sz w:val="20"/>
+          <w:szCs w:val="20"/>
+          <w:shd w:val="clear" w:color="auto" w:fill="FFFFFF"/>
+        </w:rPr>
+        <w:t xml:space="preserve"> </w:t>
+      </w:r>
+      <w:r>
+        <w:rPr>
+          <w:rFonts w:ascii="Helvetica" w:hAnsi="Helvetica" w:cs="Helvetica"/>
+          <w:strike/>
+          <w:sz w:val="20"/>
+          <w:szCs w:val="20"/>
+          <w:shd w:val="clear" w:color="auto" w:fill="FFFFFF"/>
+        </w:rPr>
+        <w:t>對於</w:t>
+      </w:r>
+      <w:r>
+        <w:rPr>
+          <w:rFonts w:ascii="Helvetica" w:hAnsi="Helvetica" w:cs="Helvetica"/>
+          <w:strike/>
+          <w:sz w:val="20"/>
+          <w:szCs w:val="20"/>
+          <w:shd w:val="clear" w:color="auto" w:fill="FFFFFF"/>
+        </w:rPr>
+        <w:t xml:space="preserve"> Create </w:t>
+      </w:r>
+      <w:r>
+        <w:rPr>
+          <w:rFonts w:ascii="Helvetica" w:hAnsi="Helvetica" w:cs="Helvetica"/>
+          <w:strike/>
+          <w:sz w:val="20"/>
+          <w:szCs w:val="20"/>
+          <w:shd w:val="clear" w:color="auto" w:fill="FFFFFF"/>
+        </w:rPr>
+        <w:t>與</w:t>
+      </w:r>
+      <w:r>
+        <w:rPr>
+          <w:rFonts w:ascii="Helvetica" w:hAnsi="Helvetica" w:cs="Helvetica"/>
+          <w:strike/>
+          <w:sz w:val="20"/>
+          <w:szCs w:val="20"/>
+          <w:shd w:val="clear" w:color="auto" w:fill="FFFFFF"/>
+        </w:rPr>
+        <w:t xml:space="preserve"> Edit </w:t>
+      </w:r>
+      <w:r>
+        <w:rPr>
+          <w:rFonts w:ascii="Helvetica" w:hAnsi="Helvetica" w:cs="Helvetica"/>
+          <w:strike/>
+          <w:sz w:val="20"/>
+          <w:szCs w:val="20"/>
+          <w:shd w:val="clear" w:color="auto" w:fill="FFFFFF"/>
+        </w:rPr>
+        <w:t>表單要套用欄位驗證</w:t>
+      </w:r>
+      <w:r>
+        <w:rPr>
+          <w:rFonts w:ascii="Helvetica" w:hAnsi="Helvetica" w:cs="Helvetica"/>
+          <w:strike/>
+          <w:sz w:val="20"/>
+          <w:szCs w:val="20"/>
+          <w:shd w:val="clear" w:color="auto" w:fill="FFFFFF"/>
+        </w:rPr>
+        <w:t xml:space="preserve"> (</w:t>
+      </w:r>
+      <w:r>
+        <w:rPr>
+          <w:rFonts w:ascii="Helvetica" w:hAnsi="Helvetica" w:cs="Helvetica"/>
+          <w:strike/>
+          <w:sz w:val="20"/>
+          <w:szCs w:val="20"/>
+          <w:shd w:val="clear" w:color="auto" w:fill="FFFFFF"/>
+        </w:rPr>
+        <w:t>必填、</w:t>
+      </w:r>
+      <w:r>
+        <w:rPr>
+          <w:rFonts w:ascii="Helvetica" w:hAnsi="Helvetica" w:cs="Helvetica"/>
+          <w:strike/>
+          <w:sz w:val="20"/>
+          <w:szCs w:val="20"/>
+          <w:shd w:val="clear" w:color="auto" w:fill="FFFFFF"/>
+        </w:rPr>
+        <w:t>Email</w:t>
+      </w:r>
+      <w:r>
+        <w:rPr>
+          <w:rFonts w:ascii="Helvetica" w:hAnsi="Helvetica" w:cs="Helvetica"/>
+          <w:strike/>
+          <w:sz w:val="20"/>
+          <w:szCs w:val="20"/>
+          <w:shd w:val="clear" w:color="auto" w:fill="FFFFFF"/>
+        </w:rPr>
+        <w:t>格式、欄位長度限制等驗證</w:t>
+      </w:r>
+      <w:r>
+        <w:rPr>
+          <w:rFonts w:ascii="Helvetica" w:hAnsi="Helvetica" w:cs="Helvetica"/>
+          <w:strike/>
+          <w:sz w:val="20"/>
+          <w:szCs w:val="20"/>
+          <w:shd w:val="clear" w:color="auto" w:fill="FFFFFF"/>
+        </w:rPr>
+        <w:t>)</w:t>
+      </w:r>
+      <w:r>
+        <w:rPr>
+          <w:rFonts w:ascii="Helvetica" w:hAnsi="Helvetica" w:cs="Helvetica"/>
+          <w:strike/>
+          <w:sz w:val="20"/>
+          <w:szCs w:val="20"/>
+        </w:rPr>
+        <w:br/>
+      </w:r>
+      <w:r>
+        <w:rPr>
+          <w:rFonts w:ascii="Helvetica" w:hAnsi="Helvetica" w:cs="Helvetica"/>
+          <w:sz w:val="20"/>
+          <w:szCs w:val="20"/>
+          <w:shd w:val="clear" w:color="auto" w:fill="FFFFFF"/>
+        </w:rPr>
         <w:t xml:space="preserve">* </w:t>
       </w:r>
       <w:r>
         <w:rPr>
           <w:rFonts w:ascii="Helvetica" w:hAnsi="Helvetica" w:cs="Helvetica"/>
-          <w:sz w:val="20"/>
-          <w:szCs w:val="20"/>
-          <w:shd w:val="clear" w:color="auto" w:fill="FFFFFF"/>
-        </w:rPr>
-        <w:t>對於</w:t>
-      </w:r>
-      <w:r>
-        <w:rPr>
-          <w:rFonts w:ascii="Helvetica" w:hAnsi="Helvetica" w:cs="Helvetica"/>
-          <w:sz w:val="20"/>
-          <w:szCs w:val="20"/>
-          <w:shd w:val="clear" w:color="auto" w:fill="FFFFFF"/>
-        </w:rPr>
-        <w:t xml:space="preserve"> Create </w:t>
-      </w:r>
-      <w:r>
-        <w:rPr>
-          <w:rFonts w:ascii="Helvetica" w:hAnsi="Helvetica" w:cs="Helvetica"/>
-          <w:sz w:val="20"/>
-          <w:szCs w:val="20"/>
-          <w:shd w:val="clear" w:color="auto" w:fill="FFFFFF"/>
-        </w:rPr>
-        <w:t>與</w:t>
-      </w:r>
-      <w:r>
-        <w:rPr>
-          <w:rFonts w:ascii="Helvetica" w:hAnsi="Helvetica" w:cs="Helvetica"/>
-          <w:sz w:val="20"/>
-          <w:szCs w:val="20"/>
-          <w:shd w:val="clear" w:color="auto" w:fill="FFFFFF"/>
-        </w:rPr>
-        <w:t xml:space="preserve"> Edit </w:t>
-      </w:r>
-      <w:r>
-        <w:rPr>
-          <w:rFonts w:ascii="Helvetica" w:hAnsi="Helvetica" w:cs="Helvetica"/>
-          <w:sz w:val="20"/>
-          <w:szCs w:val="20"/>
-          <w:shd w:val="clear" w:color="auto" w:fill="FFFFFF"/>
-        </w:rPr>
-        <w:t>表單要套用欄位驗證</w:t>
+          <w:strike/>
+          <w:sz w:val="20"/>
+          <w:szCs w:val="20"/>
+          <w:shd w:val="clear" w:color="auto" w:fill="FFFFFF"/>
+        </w:rPr>
+        <w:t>刪除資料功能不能真的刪除資料庫中的資料，必須修改資料庫，加上一個「是否已刪除」欄位，資料庫中的該欄位為</w:t>
+      </w:r>
+      <w:r>
+        <w:rPr>
+          <w:rFonts w:ascii="Helvetica" w:hAnsi="Helvetica" w:cs="Helvetica"/>
+          <w:strike/>
+          <w:sz w:val="20"/>
+          <w:szCs w:val="20"/>
+          <w:shd w:val="clear" w:color="auto" w:fill="FFFFFF"/>
+        </w:rPr>
+        <w:t xml:space="preserve"> bit </w:t>
+      </w:r>
+      <w:r>
+        <w:rPr>
+          <w:rFonts w:ascii="Helvetica" w:hAnsi="Helvetica" w:cs="Helvetica"/>
+          <w:strike/>
+          <w:sz w:val="20"/>
+          <w:szCs w:val="20"/>
+          <w:shd w:val="clear" w:color="auto" w:fill="FFFFFF"/>
+        </w:rPr>
+        <w:t>類型，</w:t>
+      </w:r>
+      <w:r>
+        <w:rPr>
+          <w:rFonts w:ascii="Helvetica" w:hAnsi="Helvetica" w:cs="Helvetica"/>
+          <w:strike/>
+          <w:sz w:val="20"/>
+          <w:szCs w:val="20"/>
+          <w:shd w:val="clear" w:color="auto" w:fill="FFFFFF"/>
+        </w:rPr>
+        <w:t xml:space="preserve">0 </w:t>
+      </w:r>
+      <w:r>
+        <w:rPr>
+          <w:rFonts w:ascii="Helvetica" w:hAnsi="Helvetica" w:cs="Helvetica"/>
+          <w:strike/>
+          <w:sz w:val="20"/>
+          <w:szCs w:val="20"/>
+          <w:shd w:val="clear" w:color="auto" w:fill="FFFFFF"/>
+        </w:rPr>
+        <w:t>代表未刪除，</w:t>
+      </w:r>
+      <w:r>
+        <w:rPr>
+          <w:rFonts w:ascii="Helvetica" w:hAnsi="Helvetica" w:cs="Helvetica"/>
+          <w:strike/>
+          <w:sz w:val="20"/>
+          <w:szCs w:val="20"/>
+          <w:shd w:val="clear" w:color="auto" w:fill="FFFFFF"/>
+        </w:rPr>
+        <w:t xml:space="preserve">1 </w:t>
+      </w:r>
+      <w:r>
+        <w:rPr>
+          <w:rFonts w:ascii="Helvetica" w:hAnsi="Helvetica" w:cs="Helvetica"/>
+          <w:strike/>
+          <w:sz w:val="20"/>
+          <w:szCs w:val="20"/>
+          <w:shd w:val="clear" w:color="auto" w:fill="FFFFFF"/>
+        </w:rPr>
+        <w:t>代表已刪除，且列表頁不得顯示已刪除的資料。</w:t>
+      </w:r>
+      <w:r>
+        <w:rPr>
+          <w:rFonts w:ascii="Helvetica" w:hAnsi="Helvetica" w:cs="Helvetica"/>
+          <w:sz w:val="20"/>
+          <w:szCs w:val="20"/>
+          <w:shd w:val="clear" w:color="auto" w:fill="FFFFFF"/>
+        </w:rPr>
+        <w:br/>
+      </w:r>
+      <w:r>
+        <w:rPr>
+          <w:rFonts w:ascii="Helvetica" w:hAnsi="Helvetica" w:cs="Helvetica"/>
+          <w:sz w:val="20"/>
+          <w:szCs w:val="20"/>
+          <w:shd w:val="clear" w:color="auto" w:fill="FFFFFF"/>
+        </w:rPr>
+        <w:t xml:space="preserve">* </w:t>
+      </w:r>
+      <w:r>
+        <w:rPr>
+          <w:rFonts w:ascii="Helvetica" w:hAnsi="Helvetica" w:cs="Helvetica"/>
+          <w:sz w:val="20"/>
+          <w:szCs w:val="20"/>
+          <w:shd w:val="clear" w:color="auto" w:fill="FFFFFF"/>
+        </w:rPr>
+        <w:t>實作「客戶聯絡人」時，同一個客戶下的聯絡人，其</w:t>
+      </w:r>
+      <w:r>
+        <w:rPr>
+          <w:rFonts w:ascii="Helvetica" w:hAnsi="Helvetica" w:cs="Helvetica"/>
+          <w:sz w:val="20"/>
+          <w:szCs w:val="20"/>
+          <w:shd w:val="clear" w:color="auto" w:fill="FFFFFF"/>
+        </w:rPr>
+        <w:t xml:space="preserve"> Email </w:t>
+      </w:r>
+      <w:r>
+        <w:rPr>
+          <w:rFonts w:ascii="Helvetica" w:hAnsi="Helvetica" w:cs="Helvetica"/>
+          <w:sz w:val="20"/>
+          <w:szCs w:val="20"/>
+          <w:shd w:val="clear" w:color="auto" w:fill="FFFFFF"/>
+        </w:rPr>
+        <w:t>不能重複。</w:t>
+      </w:r>
+      <w:r>
+        <w:rPr>
+          <w:rFonts w:ascii="Helvetica" w:hAnsi="Helvetica" w:cs="Helvetica"/>
+          <w:sz w:val="20"/>
+          <w:szCs w:val="20"/>
+        </w:rPr>
+        <w:br/>
+      </w:r>
+      <w:r>
+        <w:rPr>
+          <w:rFonts w:ascii="Helvetica" w:hAnsi="Helvetica" w:cs="Helvetica"/>
+          <w:sz w:val="20"/>
+          <w:szCs w:val="20"/>
+          <w:shd w:val="clear" w:color="auto" w:fill="FFFFFF"/>
+        </w:rPr>
+        <w:t xml:space="preserve">* </w:t>
+      </w:r>
+      <w:r>
+        <w:rPr>
+          <w:rFonts w:ascii="Helvetica" w:hAnsi="Helvetica" w:cs="Helvetica"/>
+          <w:sz w:val="20"/>
+          <w:szCs w:val="20"/>
+          <w:shd w:val="clear" w:color="auto" w:fill="FFFFFF"/>
+        </w:rPr>
+        <w:t>實作一個「自訂輸入驗證屬性」可驗證「手機」的電話格式必須為</w:t>
+      </w:r>
+      <w:r>
+        <w:rPr>
+          <w:rFonts w:ascii="Helvetica" w:hAnsi="Helvetica" w:cs="Helvetica"/>
+          <w:sz w:val="20"/>
+          <w:szCs w:val="20"/>
+          <w:shd w:val="clear" w:color="auto" w:fill="FFFFFF"/>
+        </w:rPr>
+        <w:t xml:space="preserve"> "\d{4}-\d{6}" </w:t>
+      </w:r>
+      <w:r>
+        <w:rPr>
+          <w:rFonts w:ascii="Helvetica" w:hAnsi="Helvetica" w:cs="Helvetica"/>
+          <w:sz w:val="20"/>
+          <w:szCs w:val="20"/>
+          <w:shd w:val="clear" w:color="auto" w:fill="FFFFFF"/>
+        </w:rPr>
+        <w:t>的格式</w:t>
+      </w:r>
+      <w:r>
+        <w:rPr>
+          <w:rFonts w:ascii="Helvetica" w:hAnsi="Helvetica" w:cs="Helvetica"/>
+          <w:sz w:val="20"/>
+          <w:szCs w:val="20"/>
+          <w:shd w:val="clear" w:color="auto" w:fill="FFFFFF"/>
+        </w:rPr>
+        <w:t xml:space="preserve"> ( e.g. 0911-111111 )</w:t>
+      </w:r>
+      <w:r>
+        <w:rPr>
+          <w:rFonts w:ascii="Helvetica" w:hAnsi="Helvetica" w:cs="Helvetica"/>
+          <w:sz w:val="20"/>
+          <w:szCs w:val="20"/>
+        </w:rPr>
+        <w:br/>
+      </w:r>
+      <w:r>
+        <w:rPr>
+          <w:rFonts w:ascii="Helvetica" w:hAnsi="Helvetica" w:cs="Helvetica"/>
+          <w:sz w:val="20"/>
+          <w:szCs w:val="20"/>
+          <w:shd w:val="clear" w:color="auto" w:fill="FFFFFF"/>
+        </w:rPr>
+        <w:t xml:space="preserve">* </w:t>
+      </w:r>
+      <w:r>
+        <w:rPr>
+          <w:rFonts w:ascii="Helvetica" w:hAnsi="Helvetica" w:cs="Helvetica"/>
+          <w:sz w:val="20"/>
+          <w:szCs w:val="20"/>
+          <w:shd w:val="clear" w:color="auto" w:fill="FFFFFF"/>
+        </w:rPr>
+        <w:t>使用</w:t>
+      </w:r>
+      <w:r>
+        <w:rPr>
+          <w:rFonts w:ascii="Helvetica" w:hAnsi="Helvetica" w:cs="Helvetica"/>
+          <w:sz w:val="20"/>
+          <w:szCs w:val="20"/>
+          <w:shd w:val="clear" w:color="auto" w:fill="FFFFFF"/>
+        </w:rPr>
+        <w:t xml:space="preserve"> Repository Pattern </w:t>
+      </w:r>
+      <w:r>
+        <w:rPr>
+          <w:rFonts w:ascii="Helvetica" w:hAnsi="Helvetica" w:cs="Helvetica"/>
+          <w:sz w:val="20"/>
+          <w:szCs w:val="20"/>
+          <w:shd w:val="clear" w:color="auto" w:fill="FFFFFF"/>
+        </w:rPr>
+        <w:t>管理所有新刪查改</w:t>
+      </w:r>
+      <w:r>
+        <w:rPr>
+          <w:rFonts w:ascii="Helvetica" w:hAnsi="Helvetica" w:cs="Helvetica"/>
+          <w:sz w:val="20"/>
+          <w:szCs w:val="20"/>
+          <w:shd w:val="clear" w:color="auto" w:fill="FFFFFF"/>
+        </w:rPr>
+        <w:t>(CRUD)</w:t>
+      </w:r>
+      <w:r>
+        <w:rPr>
+          <w:rFonts w:ascii="Helvetica" w:hAnsi="Helvetica" w:cs="Helvetica"/>
+          <w:sz w:val="20"/>
+          <w:szCs w:val="20"/>
+          <w:shd w:val="clear" w:color="auto" w:fill="FFFFFF"/>
+        </w:rPr>
+        <w:t>等功能</w:t>
+      </w:r>
+      <w:r>
+        <w:rPr>
+          <w:rFonts w:ascii="Helvetica" w:hAnsi="Helvetica" w:cs="Helvetica"/>
+          <w:sz w:val="20"/>
+          <w:szCs w:val="20"/>
+        </w:rPr>
+        <w:br/>
+      </w:r>
+      <w:r>
+        <w:rPr>
+          <w:rFonts w:ascii="Helvetica" w:hAnsi="Helvetica" w:cs="Helvetica"/>
+          <w:sz w:val="20"/>
+          <w:szCs w:val="20"/>
+          <w:shd w:val="clear" w:color="auto" w:fill="FFFFFF"/>
+        </w:rPr>
+        <w:t xml:space="preserve">* </w:t>
+      </w:r>
+      <w:r>
+        <w:rPr>
+          <w:rFonts w:ascii="Helvetica" w:hAnsi="Helvetica" w:cs="Helvetica"/>
+          <w:sz w:val="20"/>
+          <w:szCs w:val="20"/>
+          <w:shd w:val="clear" w:color="auto" w:fill="FFFFFF"/>
+        </w:rPr>
+        <w:t>修改所有的「刪除」邏輯，所有資料都不能真正被刪除，資料庫中也要新增「是否已刪除」欄位</w:t>
       </w:r>
       <w:r>
         <w:rPr>
@@ -403,25 +742,25 @@
           <w:szCs w:val="20"/>
           <w:shd w:val="clear" w:color="auto" w:fill="FFFFFF"/>
         </w:rPr>
-        <w:t>必填、</w:t>
-      </w:r>
-      <w:r>
-        <w:rPr>
-          <w:rFonts w:ascii="Helvetica" w:hAnsi="Helvetica" w:cs="Helvetica"/>
-          <w:sz w:val="20"/>
-          <w:szCs w:val="20"/>
-          <w:shd w:val="clear" w:color="auto" w:fill="FFFFFF"/>
-        </w:rPr>
-        <w:t>Email</w:t>
-      </w:r>
-      <w:r>
-        <w:rPr>
-          <w:rFonts w:ascii="Helvetica" w:hAnsi="Helvetica" w:cs="Helvetica"/>
-          <w:sz w:val="20"/>
-          <w:szCs w:val="20"/>
-          <w:shd w:val="clear" w:color="auto" w:fill="FFFFFF"/>
-        </w:rPr>
-        <w:t>格式、欄位長度限制等驗證</w:t>
+        <w:t>欄位要設定</w:t>
+      </w:r>
+      <w:r>
+        <w:rPr>
+          <w:rFonts w:ascii="Helvetica" w:hAnsi="Helvetica" w:cs="Helvetica"/>
+          <w:sz w:val="20"/>
+          <w:szCs w:val="20"/>
+          <w:shd w:val="clear" w:color="auto" w:fill="FFFFFF"/>
+        </w:rPr>
+        <w:t xml:space="preserve"> bit </w:t>
+      </w:r>
+      <w:r>
+        <w:rPr>
+          <w:rFonts w:ascii="Helvetica" w:hAnsi="Helvetica" w:cs="Helvetica"/>
+          <w:sz w:val="20"/>
+          <w:szCs w:val="20"/>
+          <w:shd w:val="clear" w:color="auto" w:fill="FFFFFF"/>
+        </w:rPr>
+        <w:t>型態</w:t>
       </w:r>
       <w:r>
         <w:rPr>
@@ -456,61 +795,7 @@
           <w:szCs w:val="20"/>
           <w:shd w:val="clear" w:color="auto" w:fill="FFFFFF"/>
         </w:rPr>
-        <w:t>刪除資料功能不能真的刪除資料庫中的資料，必須修改資料庫，加上一個「是否已刪除」欄位，資料庫中的該欄位為</w:t>
-      </w:r>
-      <w:r>
-        <w:rPr>
-          <w:rFonts w:ascii="Helvetica" w:hAnsi="Helvetica" w:cs="Helvetica"/>
-          <w:sz w:val="20"/>
-          <w:szCs w:val="20"/>
-          <w:shd w:val="clear" w:color="auto" w:fill="FFFFFF"/>
-        </w:rPr>
-        <w:t xml:space="preserve"> bit </w:t>
-      </w:r>
-      <w:r>
-        <w:rPr>
-          <w:rFonts w:ascii="Helvetica" w:hAnsi="Helvetica" w:cs="Helvetica"/>
-          <w:sz w:val="20"/>
-          <w:szCs w:val="20"/>
-          <w:shd w:val="clear" w:color="auto" w:fill="FFFFFF"/>
-        </w:rPr>
-        <w:t>類型，</w:t>
-      </w:r>
-      <w:r>
-        <w:rPr>
-          <w:rFonts w:ascii="Helvetica" w:hAnsi="Helvetica" w:cs="Helvetica"/>
-          <w:sz w:val="20"/>
-          <w:szCs w:val="20"/>
-          <w:shd w:val="clear" w:color="auto" w:fill="FFFFFF"/>
-        </w:rPr>
-        <w:t xml:space="preserve">0 </w:t>
-      </w:r>
-      <w:r>
-        <w:rPr>
-          <w:rFonts w:ascii="Helvetica" w:hAnsi="Helvetica" w:cs="Helvetica"/>
-          <w:sz w:val="20"/>
-          <w:szCs w:val="20"/>
-          <w:shd w:val="clear" w:color="auto" w:fill="FFFFFF"/>
-        </w:rPr>
-        <w:t>代表未刪除，</w:t>
-      </w:r>
-      <w:r>
-        <w:rPr>
-          <w:rFonts w:ascii="Helvetica" w:hAnsi="Helvetica" w:cs="Helvetica"/>
-          <w:sz w:val="20"/>
-          <w:szCs w:val="20"/>
-          <w:shd w:val="clear" w:color="auto" w:fill="FFFFFF"/>
-        </w:rPr>
-        <w:t xml:space="preserve">1 </w:t>
-      </w:r>
-      <w:r>
-        <w:rPr>
-          <w:rFonts w:ascii="Helvetica" w:hAnsi="Helvetica" w:cs="Helvetica"/>
-          <w:sz w:val="20"/>
-          <w:szCs w:val="20"/>
-          <w:shd w:val="clear" w:color="auto" w:fill="FFFFFF"/>
-        </w:rPr>
-        <w:t>代表已刪除，且列表頁不得顯示已刪除的資料。</w:t>
+        <w:t>修改「客戶資料」表格，新增「客戶分類」欄位，可設定特定選項的分類</w:t>
       </w:r>
       <w:r>
         <w:rPr>
@@ -536,25 +821,34 @@
           <w:szCs w:val="20"/>
           <w:shd w:val="clear" w:color="auto" w:fill="FFFFFF"/>
         </w:rPr>
-        <w:t>實作「客戶聯絡人」時，同一個客戶下的聯絡人，其</w:t>
-      </w:r>
-      <w:r>
-        <w:rPr>
-          <w:rFonts w:ascii="Helvetica" w:hAnsi="Helvetica" w:cs="Helvetica"/>
-          <w:sz w:val="20"/>
-          <w:szCs w:val="20"/>
-          <w:shd w:val="clear" w:color="auto" w:fill="FFFFFF"/>
-        </w:rPr>
-        <w:t xml:space="preserve"> Email </w:t>
-      </w:r>
-      <w:r>
-        <w:rPr>
-          <w:rFonts w:ascii="Helvetica" w:hAnsi="Helvetica" w:cs="Helvetica"/>
-          <w:sz w:val="20"/>
-          <w:szCs w:val="20"/>
-          <w:shd w:val="clear" w:color="auto" w:fill="FFFFFF"/>
-        </w:rPr>
-        <w:t>不能重複。</w:t>
+        <w:t>在「客戶資料列表」頁面新增篩選功能，可以用「客戶分類」欄位進行資料篩選</w:t>
+      </w:r>
+      <w:r>
+        <w:rPr>
+          <w:rFonts w:ascii="Helvetica" w:hAnsi="Helvetica" w:cs="Helvetica"/>
+          <w:sz w:val="20"/>
+          <w:szCs w:val="20"/>
+          <w:shd w:val="clear" w:color="auto" w:fill="FFFFFF"/>
+        </w:rPr>
+        <w:t xml:space="preserve"> (</w:t>
+      </w:r>
+      <w:r>
+        <w:rPr>
+          <w:rFonts w:ascii="Helvetica" w:hAnsi="Helvetica" w:cs="Helvetica"/>
+          <w:sz w:val="20"/>
+          <w:szCs w:val="20"/>
+          <w:shd w:val="clear" w:color="auto" w:fill="FFFFFF"/>
+        </w:rPr>
+        <w:t>下拉選單</w:t>
+      </w:r>
+      <w:r>
+        <w:rPr>
+          <w:rFonts w:ascii="Helvetica" w:hAnsi="Helvetica" w:cs="Helvetica"/>
+          <w:sz w:val="20"/>
+          <w:szCs w:val="20"/>
+          <w:shd w:val="clear" w:color="auto" w:fill="FFFFFF"/>
+        </w:rPr>
+        <w:t>)</w:t>
       </w:r>
       <w:r>
         <w:rPr>
@@ -580,34 +874,25 @@
           <w:szCs w:val="20"/>
           <w:shd w:val="clear" w:color="auto" w:fill="FFFFFF"/>
         </w:rPr>
-        <w:t>實作一個「自訂輸入驗證屬性」可驗證「手機」的電話格式必須為</w:t>
-      </w:r>
-      <w:r>
-        <w:rPr>
-          <w:rFonts w:ascii="Helvetica" w:hAnsi="Helvetica" w:cs="Helvetica"/>
-          <w:sz w:val="20"/>
-          <w:szCs w:val="20"/>
-          <w:shd w:val="clear" w:color="auto" w:fill="FFFFFF"/>
-        </w:rPr>
-        <w:t xml:space="preserve"> "\d{4}-\d{6}" </w:t>
-      </w:r>
-      <w:r>
-        <w:rPr>
-          <w:rFonts w:ascii="Helvetica" w:hAnsi="Helvetica" w:cs="Helvetica"/>
-          <w:sz w:val="20"/>
-          <w:szCs w:val="20"/>
-          <w:shd w:val="clear" w:color="auto" w:fill="FFFFFF"/>
-        </w:rPr>
-        <w:t>的格式</w:t>
-      </w:r>
-      <w:r>
-        <w:rPr>
-          <w:rFonts w:ascii="Helvetica" w:hAnsi="Helvetica" w:cs="Helvetica"/>
-          <w:sz w:val="20"/>
-          <w:szCs w:val="20"/>
-          <w:shd w:val="clear" w:color="auto" w:fill="FFFFFF"/>
-        </w:rPr>
-        <w:t xml:space="preserve"> ( e.g. 0911-111111 )</w:t>
+        <w:t>資料篩選的邏輯要寫在</w:t>
+      </w:r>
+      <w:r>
+        <w:rPr>
+          <w:rFonts w:ascii="Helvetica" w:hAnsi="Helvetica" w:cs="Helvetica"/>
+          <w:sz w:val="20"/>
+          <w:szCs w:val="20"/>
+          <w:shd w:val="clear" w:color="auto" w:fill="FFFFFF"/>
+        </w:rPr>
+        <w:t xml:space="preserve"> Repository </w:t>
+      </w:r>
+      <w:r>
+        <w:rPr>
+          <w:rFonts w:ascii="Helvetica" w:hAnsi="Helvetica" w:cs="Helvetica"/>
+          <w:sz w:val="20"/>
+          <w:szCs w:val="20"/>
+          <w:shd w:val="clear" w:color="auto" w:fill="FFFFFF"/>
+        </w:rPr>
+        <w:t>的類別裡面</w:t>
       </w:r>
       <w:r>
         <w:rPr>
@@ -633,6 +918,139 @@
           <w:szCs w:val="20"/>
           <w:shd w:val="clear" w:color="auto" w:fill="FFFFFF"/>
         </w:rPr>
+        <w:t>在「客戶聯絡人列表」頁面新增篩選功能，可以用「職稱」欄位進行資料篩選</w:t>
+      </w:r>
+      <w:r>
+        <w:rPr>
+          <w:rFonts w:ascii="Helvetica" w:hAnsi="Helvetica" w:cs="Helvetica"/>
+          <w:sz w:val="20"/>
+          <w:szCs w:val="20"/>
+        </w:rPr>
+        <w:br/>
+      </w:r>
+      <w:r>
+        <w:rPr>
+          <w:rFonts w:ascii="Helvetica" w:hAnsi="Helvetica" w:cs="Helvetica"/>
+          <w:sz w:val="20"/>
+          <w:szCs w:val="20"/>
+          <w:shd w:val="clear" w:color="auto" w:fill="FFFFFF"/>
+        </w:rPr>
+        <w:t xml:space="preserve">* </w:t>
+      </w:r>
+      <w:r>
+        <w:rPr>
+          <w:rFonts w:ascii="Helvetica" w:hAnsi="Helvetica" w:cs="Helvetica"/>
+          <w:sz w:val="20"/>
+          <w:szCs w:val="20"/>
+          <w:shd w:val="clear" w:color="auto" w:fill="FFFFFF"/>
+        </w:rPr>
+        <w:t>修改「客戶資料列表」與「客戶聯絡人列表」頁面，設定讓每個欄位都能進行排序</w:t>
+      </w:r>
+      <w:r>
+        <w:rPr>
+          <w:rFonts w:ascii="Helvetica" w:hAnsi="Helvetica" w:cs="Helvetica"/>
+          <w:sz w:val="20"/>
+          <w:szCs w:val="20"/>
+          <w:shd w:val="clear" w:color="auto" w:fill="FFFFFF"/>
+        </w:rPr>
+        <w:t xml:space="preserve"> (</w:t>
+      </w:r>
+      <w:r>
+        <w:rPr>
+          <w:rFonts w:ascii="Helvetica" w:hAnsi="Helvetica" w:cs="Helvetica"/>
+          <w:sz w:val="20"/>
+          <w:szCs w:val="20"/>
+          <w:shd w:val="clear" w:color="auto" w:fill="FFFFFF"/>
+        </w:rPr>
+        <w:t>可升冪、可降冪排序</w:t>
+      </w:r>
+      <w:r>
+        <w:rPr>
+          <w:rFonts w:ascii="Helvetica" w:hAnsi="Helvetica" w:cs="Helvetica"/>
+          <w:sz w:val="20"/>
+          <w:szCs w:val="20"/>
+          <w:shd w:val="clear" w:color="auto" w:fill="FFFFFF"/>
+        </w:rPr>
+        <w:t>)</w:t>
+      </w:r>
+      <w:r>
+        <w:rPr>
+          <w:rFonts w:ascii="Helvetica" w:hAnsi="Helvetica" w:cs="Helvetica"/>
+          <w:sz w:val="20"/>
+          <w:szCs w:val="20"/>
+        </w:rPr>
+        <w:br/>
+      </w:r>
+      <w:r>
+        <w:rPr>
+          <w:rFonts w:ascii="Helvetica" w:hAnsi="Helvetica" w:cs="Helvetica"/>
+          <w:sz w:val="20"/>
+          <w:szCs w:val="20"/>
+          <w:shd w:val="clear" w:color="auto" w:fill="FFFFFF"/>
+        </w:rPr>
+        <w:t xml:space="preserve">* </w:t>
+      </w:r>
+      <w:r>
+        <w:rPr>
+          <w:rFonts w:ascii="Helvetica" w:hAnsi="Helvetica" w:cs="Helvetica"/>
+          <w:sz w:val="20"/>
+          <w:szCs w:val="20"/>
+          <w:shd w:val="clear" w:color="auto" w:fill="FFFFFF"/>
+        </w:rPr>
+        <w:t>如果可以的話，透過</w:t>
+      </w:r>
+      <w:r>
+        <w:rPr>
+          <w:rFonts w:ascii="Helvetica" w:hAnsi="Helvetica" w:cs="Helvetica"/>
+          <w:sz w:val="20"/>
+          <w:szCs w:val="20"/>
+          <w:shd w:val="clear" w:color="auto" w:fill="FFFFFF"/>
+        </w:rPr>
+        <w:t xml:space="preserve"> JavaScript </w:t>
+      </w:r>
+      <w:r>
+        <w:rPr>
+          <w:rFonts w:ascii="Helvetica" w:hAnsi="Helvetica" w:cs="Helvetica"/>
+          <w:sz w:val="20"/>
+          <w:szCs w:val="20"/>
+          <w:shd w:val="clear" w:color="auto" w:fill="FFFFFF"/>
+        </w:rPr>
+        <w:t>實作一些</w:t>
+      </w:r>
+      <w:r>
+        <w:rPr>
+          <w:rFonts w:ascii="Helvetica" w:hAnsi="Helvetica" w:cs="Helvetica"/>
+          <w:sz w:val="20"/>
+          <w:szCs w:val="20"/>
+          <w:shd w:val="clear" w:color="auto" w:fill="FFFFFF"/>
+        </w:rPr>
+        <w:t xml:space="preserve"> AJAX </w:t>
+      </w:r>
+      <w:r>
+        <w:rPr>
+          <w:rFonts w:ascii="Helvetica" w:hAnsi="Helvetica" w:cs="Helvetica"/>
+          <w:sz w:val="20"/>
+          <w:szCs w:val="20"/>
+          <w:shd w:val="clear" w:color="auto" w:fill="FFFFFF"/>
+        </w:rPr>
+        <w:t>操作，後端</w:t>
+      </w:r>
+      <w:r>
+        <w:rPr>
+          <w:rFonts w:ascii="Helvetica" w:hAnsi="Helvetica" w:cs="Helvetica"/>
+          <w:sz w:val="20"/>
+          <w:szCs w:val="20"/>
+          <w:shd w:val="clear" w:color="auto" w:fill="FFFFFF"/>
+        </w:rPr>
+        <w:t xml:space="preserve"> MVC </w:t>
+      </w:r>
+      <w:r>
+        <w:rPr>
+          <w:rFonts w:ascii="Helvetica" w:hAnsi="Helvetica" w:cs="Helvetica"/>
+          <w:sz w:val="20"/>
+          <w:szCs w:val="20"/>
+          <w:shd w:val="clear" w:color="auto" w:fill="FFFFFF"/>
+        </w:rPr>
         <w:t>使用</w:t>
       </w:r>
       <w:r>
@@ -642,34 +1060,16 @@
           <w:szCs w:val="20"/>
           <w:shd w:val="clear" w:color="auto" w:fill="FFFFFF"/>
         </w:rPr>
-        <w:t xml:space="preserve"> Repository Pattern </w:t>
-      </w:r>
-      <w:r>
-        <w:rPr>
-          <w:rFonts w:ascii="Helvetica" w:hAnsi="Helvetica" w:cs="Helvetica"/>
-          <w:sz w:val="20"/>
-          <w:szCs w:val="20"/>
-          <w:shd w:val="clear" w:color="auto" w:fill="FFFFFF"/>
-        </w:rPr>
-        <w:t>管理所有新刪查改</w:t>
-      </w:r>
-      <w:r>
-        <w:rPr>
-          <w:rFonts w:ascii="Helvetica" w:hAnsi="Helvetica" w:cs="Helvetica"/>
-          <w:sz w:val="20"/>
-          <w:szCs w:val="20"/>
-          <w:shd w:val="clear" w:color="auto" w:fill="FFFFFF"/>
-        </w:rPr>
-        <w:t>(CRUD)</w:t>
-      </w:r>
-      <w:r>
-        <w:rPr>
-          <w:rFonts w:ascii="Helvetica" w:hAnsi="Helvetica" w:cs="Helvetica"/>
-          <w:sz w:val="20"/>
-          <w:szCs w:val="20"/>
-          <w:shd w:val="clear" w:color="auto" w:fill="FFFFFF"/>
-        </w:rPr>
-        <w:t>等功能</w:t>
+        <w:t xml:space="preserve"> JsonResult </w:t>
+      </w:r>
+      <w:r>
+        <w:rPr>
+          <w:rFonts w:ascii="Helvetica" w:hAnsi="Helvetica" w:cs="Helvetica"/>
+          <w:sz w:val="20"/>
+          <w:szCs w:val="20"/>
+          <w:shd w:val="clear" w:color="auto" w:fill="FFFFFF"/>
+        </w:rPr>
+        <w:t>進行回應</w:t>
       </w:r>
       <w:r>
         <w:rPr>
@@ -695,333 +1095,6 @@
           <w:szCs w:val="20"/>
           <w:shd w:val="clear" w:color="auto" w:fill="FFFFFF"/>
         </w:rPr>
-        <w:t>修改所有的「刪除」邏輯，所有資料都不能真正被刪除，資料庫中也要新增「是否已刪除」欄位</w:t>
-      </w:r>
-      <w:r>
-        <w:rPr>
-          <w:rFonts w:ascii="Helvetica" w:hAnsi="Helvetica" w:cs="Helvetica"/>
-          <w:sz w:val="20"/>
-          <w:szCs w:val="20"/>
-          <w:shd w:val="clear" w:color="auto" w:fill="FFFFFF"/>
-        </w:rPr>
-        <w:t xml:space="preserve"> (</w:t>
-      </w:r>
-      <w:r>
-        <w:rPr>
-          <w:rFonts w:ascii="Helvetica" w:hAnsi="Helvetica" w:cs="Helvetica"/>
-          <w:sz w:val="20"/>
-          <w:szCs w:val="20"/>
-          <w:shd w:val="clear" w:color="auto" w:fill="FFFFFF"/>
-        </w:rPr>
-        <w:t>欄位要設定</w:t>
-      </w:r>
-      <w:r>
-        <w:rPr>
-          <w:rFonts w:ascii="Helvetica" w:hAnsi="Helvetica" w:cs="Helvetica"/>
-          <w:sz w:val="20"/>
-          <w:szCs w:val="20"/>
-          <w:shd w:val="clear" w:color="auto" w:fill="FFFFFF"/>
-        </w:rPr>
-        <w:t xml:space="preserve"> bit </w:t>
-      </w:r>
-      <w:r>
-        <w:rPr>
-          <w:rFonts w:ascii="Helvetica" w:hAnsi="Helvetica" w:cs="Helvetica"/>
-          <w:sz w:val="20"/>
-          <w:szCs w:val="20"/>
-          <w:shd w:val="clear" w:color="auto" w:fill="FFFFFF"/>
-        </w:rPr>
-        <w:t>型態</w:t>
-      </w:r>
-      <w:r>
-        <w:rPr>
-          <w:rFonts w:ascii="Helvetica" w:hAnsi="Helvetica" w:cs="Helvetica"/>
-          <w:sz w:val="20"/>
-          <w:szCs w:val="20"/>
-          <w:shd w:val="clear" w:color="auto" w:fill="FFFFFF"/>
-        </w:rPr>
-        <w:t>)</w:t>
-      </w:r>
-      <w:r>
-        <w:rPr>
-          <w:rFonts w:ascii="Helvetica" w:hAnsi="Helvetica" w:cs="Helvetica"/>
-          <w:sz w:val="20"/>
-          <w:szCs w:val="20"/>
-        </w:rPr>
-        <w:br/>
-      </w:r>
-      <w:r>
-        <w:rPr>
-          <w:rFonts w:ascii="Helvetica" w:hAnsi="Helvetica" w:cs="Helvetica"/>
-          <w:sz w:val="20"/>
-          <w:szCs w:val="20"/>
-          <w:shd w:val="clear" w:color="auto" w:fill="FFFFFF"/>
-        </w:rPr>
-        <w:t xml:space="preserve">* </w:t>
-      </w:r>
-      <w:r>
-        <w:rPr>
-          <w:rFonts w:ascii="Helvetica" w:hAnsi="Helvetica" w:cs="Helvetica"/>
-          <w:sz w:val="20"/>
-          <w:szCs w:val="20"/>
-          <w:shd w:val="clear" w:color="auto" w:fill="FFFFFF"/>
-        </w:rPr>
-        <w:t>修改「客戶資料」表格，新增「客戶分類」欄位，可設定特定選項的分類</w:t>
-      </w:r>
-      <w:r>
-        <w:rPr>
-          <w:rFonts w:ascii="Helvetica" w:hAnsi="Helvetica" w:cs="Helvetica"/>
-          <w:sz w:val="20"/>
-          <w:szCs w:val="20"/>
-        </w:rPr>
-        <w:br/>
-      </w:r>
-      <w:r>
-        <w:rPr>
-          <w:rFonts w:ascii="Helvetica" w:hAnsi="Helvetica" w:cs="Helvetica"/>
-          <w:sz w:val="20"/>
-          <w:szCs w:val="20"/>
-          <w:shd w:val="clear" w:color="auto" w:fill="FFFFFF"/>
-        </w:rPr>
-        <w:t xml:space="preserve">* </w:t>
-      </w:r>
-      <w:r>
-        <w:rPr>
-          <w:rFonts w:ascii="Helvetica" w:hAnsi="Helvetica" w:cs="Helvetica"/>
-          <w:sz w:val="20"/>
-          <w:szCs w:val="20"/>
-          <w:shd w:val="clear" w:color="auto" w:fill="FFFFFF"/>
-        </w:rPr>
-        <w:t>在「客戶資料列表」頁面新增篩選功能，可以用「客戶分類」欄位進行資料篩選</w:t>
-      </w:r>
-      <w:r>
-        <w:rPr>
-          <w:rFonts w:ascii="Helvetica" w:hAnsi="Helvetica" w:cs="Helvetica"/>
-          <w:sz w:val="20"/>
-          <w:szCs w:val="20"/>
-          <w:shd w:val="clear" w:color="auto" w:fill="FFFFFF"/>
-        </w:rPr>
-        <w:t xml:space="preserve"> (</w:t>
-      </w:r>
-      <w:r>
-        <w:rPr>
-          <w:rFonts w:ascii="Helvetica" w:hAnsi="Helvetica" w:cs="Helvetica"/>
-          <w:sz w:val="20"/>
-          <w:szCs w:val="20"/>
-          <w:shd w:val="clear" w:color="auto" w:fill="FFFFFF"/>
-        </w:rPr>
-        <w:t>下拉選單</w:t>
-      </w:r>
-      <w:r>
-        <w:rPr>
-          <w:rFonts w:ascii="Helvetica" w:hAnsi="Helvetica" w:cs="Helvetica"/>
-          <w:sz w:val="20"/>
-          <w:szCs w:val="20"/>
-          <w:shd w:val="clear" w:color="auto" w:fill="FFFFFF"/>
-        </w:rPr>
-        <w:t>)</w:t>
-      </w:r>
-      <w:r>
-        <w:rPr>
-          <w:rFonts w:ascii="Helvetica" w:hAnsi="Helvetica" w:cs="Helvetica"/>
-          <w:sz w:val="20"/>
-          <w:szCs w:val="20"/>
-        </w:rPr>
-        <w:br/>
-      </w:r>
-      <w:r>
-        <w:rPr>
-          <w:rFonts w:ascii="Helvetica" w:hAnsi="Helvetica" w:cs="Helvetica"/>
-          <w:sz w:val="20"/>
-          <w:szCs w:val="20"/>
-          <w:shd w:val="clear" w:color="auto" w:fill="FFFFFF"/>
-        </w:rPr>
-        <w:t xml:space="preserve">* </w:t>
-      </w:r>
-      <w:r>
-        <w:rPr>
-          <w:rFonts w:ascii="Helvetica" w:hAnsi="Helvetica" w:cs="Helvetica"/>
-          <w:sz w:val="20"/>
-          <w:szCs w:val="20"/>
-          <w:shd w:val="clear" w:color="auto" w:fill="FFFFFF"/>
-        </w:rPr>
-        <w:t>資料篩選的邏輯要寫在</w:t>
-      </w:r>
-      <w:r>
-        <w:rPr>
-          <w:rFonts w:ascii="Helvetica" w:hAnsi="Helvetica" w:cs="Helvetica"/>
-          <w:sz w:val="20"/>
-          <w:szCs w:val="20"/>
-          <w:shd w:val="clear" w:color="auto" w:fill="FFFFFF"/>
-        </w:rPr>
-        <w:t xml:space="preserve"> Repository </w:t>
-      </w:r>
-      <w:r>
-        <w:rPr>
-          <w:rFonts w:ascii="Helvetica" w:hAnsi="Helvetica" w:cs="Helvetica"/>
-          <w:sz w:val="20"/>
-          <w:szCs w:val="20"/>
-          <w:shd w:val="clear" w:color="auto" w:fill="FFFFFF"/>
-        </w:rPr>
-        <w:t>的類別裡面</w:t>
-      </w:r>
-      <w:r>
-        <w:rPr>
-          <w:rFonts w:ascii="Helvetica" w:hAnsi="Helvetica" w:cs="Helvetica"/>
-          <w:sz w:val="20"/>
-          <w:szCs w:val="20"/>
-        </w:rPr>
-        <w:br/>
-      </w:r>
-      <w:r>
-        <w:rPr>
-          <w:rFonts w:ascii="Helvetica" w:hAnsi="Helvetica" w:cs="Helvetica"/>
-          <w:sz w:val="20"/>
-          <w:szCs w:val="20"/>
-          <w:shd w:val="clear" w:color="auto" w:fill="FFFFFF"/>
-        </w:rPr>
-        <w:t xml:space="preserve">* </w:t>
-      </w:r>
-      <w:r>
-        <w:rPr>
-          <w:rFonts w:ascii="Helvetica" w:hAnsi="Helvetica" w:cs="Helvetica"/>
-          <w:sz w:val="20"/>
-          <w:szCs w:val="20"/>
-          <w:shd w:val="clear" w:color="auto" w:fill="FFFFFF"/>
-        </w:rPr>
-        <w:t>在「客戶聯絡人列表」頁面新增篩選功能，可以用「職稱」欄位進行資料篩選</w:t>
-      </w:r>
-      <w:r>
-        <w:rPr>
-          <w:rFonts w:ascii="Helvetica" w:hAnsi="Helvetica" w:cs="Helvetica"/>
-          <w:sz w:val="20"/>
-          <w:szCs w:val="20"/>
-        </w:rPr>
-        <w:br/>
-      </w:r>
-      <w:r>
-        <w:rPr>
-          <w:rFonts w:ascii="Helvetica" w:hAnsi="Helvetica" w:cs="Helvetica"/>
-          <w:sz w:val="20"/>
-          <w:szCs w:val="20"/>
-          <w:shd w:val="clear" w:color="auto" w:fill="FFFFFF"/>
-        </w:rPr>
-        <w:t xml:space="preserve">* </w:t>
-      </w:r>
-      <w:r>
-        <w:rPr>
-          <w:rFonts w:ascii="Helvetica" w:hAnsi="Helvetica" w:cs="Helvetica"/>
-          <w:sz w:val="20"/>
-          <w:szCs w:val="20"/>
-          <w:shd w:val="clear" w:color="auto" w:fill="FFFFFF"/>
-        </w:rPr>
-        <w:t>修改「客戶資料列表」與「客戶聯絡人列表」頁面，設定讓每個欄位都能進行排序</w:t>
-      </w:r>
-      <w:r>
-        <w:rPr>
-          <w:rFonts w:ascii="Helvetica" w:hAnsi="Helvetica" w:cs="Helvetica"/>
-          <w:sz w:val="20"/>
-          <w:szCs w:val="20"/>
-          <w:shd w:val="clear" w:color="auto" w:fill="FFFFFF"/>
-        </w:rPr>
-        <w:t xml:space="preserve"> (</w:t>
-      </w:r>
-      <w:r>
-        <w:rPr>
-          <w:rFonts w:ascii="Helvetica" w:hAnsi="Helvetica" w:cs="Helvetica"/>
-          <w:sz w:val="20"/>
-          <w:szCs w:val="20"/>
-          <w:shd w:val="clear" w:color="auto" w:fill="FFFFFF"/>
-        </w:rPr>
-        <w:t>可升冪、可降冪排序</w:t>
-      </w:r>
-      <w:r>
-        <w:rPr>
-          <w:rFonts w:ascii="Helvetica" w:hAnsi="Helvetica" w:cs="Helvetica"/>
-          <w:sz w:val="20"/>
-          <w:szCs w:val="20"/>
-          <w:shd w:val="clear" w:color="auto" w:fill="FFFFFF"/>
-        </w:rPr>
-        <w:t>)</w:t>
-      </w:r>
-      <w:r>
-        <w:rPr>
-          <w:rFonts w:ascii="Helvetica" w:hAnsi="Helvetica" w:cs="Helvetica"/>
-          <w:sz w:val="20"/>
-          <w:szCs w:val="20"/>
-        </w:rPr>
-        <w:br/>
-      </w:r>
-      <w:r>
-        <w:rPr>
-          <w:rFonts w:ascii="Helvetica" w:hAnsi="Helvetica" w:cs="Helvetica"/>
-          <w:sz w:val="20"/>
-          <w:szCs w:val="20"/>
-          <w:shd w:val="clear" w:color="auto" w:fill="FFFFFF"/>
-        </w:rPr>
-        <w:t xml:space="preserve">* </w:t>
-      </w:r>
-      <w:r>
-        <w:rPr>
-          <w:rFonts w:ascii="Helvetica" w:hAnsi="Helvetica" w:cs="Helvetica"/>
-          <w:sz w:val="20"/>
-          <w:szCs w:val="20"/>
-          <w:shd w:val="clear" w:color="auto" w:fill="FFFFFF"/>
-        </w:rPr>
-        <w:t>如果可以的話，透過</w:t>
-      </w:r>
-      <w:r>
-        <w:rPr>
-          <w:rFonts w:ascii="Helvetica" w:hAnsi="Helvetica" w:cs="Helvetica"/>
-          <w:sz w:val="20"/>
-          <w:szCs w:val="20"/>
-          <w:shd w:val="clear" w:color="auto" w:fill="FFFFFF"/>
-        </w:rPr>
-        <w:t xml:space="preserve"> JavaScript </w:t>
-      </w:r>
-      <w:r>
-        <w:rPr>
-          <w:rFonts w:ascii="Helvetica" w:hAnsi="Helvetica" w:cs="Helvetica"/>
-          <w:sz w:val="20"/>
-          <w:szCs w:val="20"/>
-          <w:shd w:val="clear" w:color="auto" w:fill="FFFFFF"/>
-        </w:rPr>
-        <w:t>實作一些</w:t>
-      </w:r>
-      <w:r>
-        <w:rPr>
-          <w:rFonts w:ascii="Helvetica" w:hAnsi="Helvetica" w:cs="Helvetica"/>
-          <w:sz w:val="20"/>
-          <w:szCs w:val="20"/>
-          <w:shd w:val="clear" w:color="auto" w:fill="FFFFFF"/>
-        </w:rPr>
-        <w:t xml:space="preserve"> AJAX </w:t>
-      </w:r>
-      <w:r>
-        <w:rPr>
-          <w:rFonts w:ascii="Helvetica" w:hAnsi="Helvetica" w:cs="Helvetica"/>
-          <w:sz w:val="20"/>
-          <w:szCs w:val="20"/>
-          <w:shd w:val="clear" w:color="auto" w:fill="FFFFFF"/>
-        </w:rPr>
-        <w:t>操作，後端</w:t>
-      </w:r>
-      <w:r>
-        <w:rPr>
-          <w:rFonts w:ascii="Helvetica" w:hAnsi="Helvetica" w:cs="Helvetica"/>
-          <w:sz w:val="20"/>
-          <w:szCs w:val="20"/>
-          <w:shd w:val="clear" w:color="auto" w:fill="FFFFFF"/>
-        </w:rPr>
-        <w:t xml:space="preserve"> MVC </w:t>
-      </w:r>
-      <w:r>
-        <w:rPr>
-          <w:rFonts w:ascii="Helvetica" w:hAnsi="Helvetica" w:cs="Helvetica"/>
-          <w:sz w:val="20"/>
-          <w:szCs w:val="20"/>
-          <w:shd w:val="clear" w:color="auto" w:fill="FFFFFF"/>
-        </w:rPr>
         <w:t>使用</w:t>
       </w:r>
       <w:r>
@@ -1031,91 +1104,7 @@
           <w:szCs w:val="20"/>
           <w:shd w:val="clear" w:color="auto" w:fill="FFFFFF"/>
         </w:rPr>
-        <w:t xml:space="preserve"> </w:t>
-      </w:r>
-      <w:proofErr w:type="spellStart"/>
-      <w:r>
-        <w:rPr>
-          <w:rFonts w:ascii="Helvetica" w:hAnsi="Helvetica" w:cs="Helvetica"/>
-          <w:sz w:val="20"/>
-          <w:szCs w:val="20"/>
-          <w:shd w:val="clear" w:color="auto" w:fill="FFFFFF"/>
-        </w:rPr>
-        <w:t>JsonResult</w:t>
-      </w:r>
-      <w:proofErr w:type="spellEnd"/>
-      <w:r>
-        <w:rPr>
-          <w:rFonts w:ascii="Helvetica" w:hAnsi="Helvetica" w:cs="Helvetica"/>
-          <w:sz w:val="20"/>
-          <w:szCs w:val="20"/>
-          <w:shd w:val="clear" w:color="auto" w:fill="FFFFFF"/>
-        </w:rPr>
-        <w:t xml:space="preserve"> </w:t>
-      </w:r>
-      <w:r>
-        <w:rPr>
-          <w:rFonts w:ascii="Helvetica" w:hAnsi="Helvetica" w:cs="Helvetica"/>
-          <w:sz w:val="20"/>
-          <w:szCs w:val="20"/>
-          <w:shd w:val="clear" w:color="auto" w:fill="FFFFFF"/>
-        </w:rPr>
-        <w:t>進行回應</w:t>
-      </w:r>
-      <w:r>
-        <w:rPr>
-          <w:rFonts w:ascii="Helvetica" w:hAnsi="Helvetica" w:cs="Helvetica"/>
-          <w:sz w:val="20"/>
-          <w:szCs w:val="20"/>
-        </w:rPr>
-        <w:br/>
-      </w:r>
-      <w:r>
-        <w:rPr>
-          <w:rFonts w:ascii="Helvetica" w:hAnsi="Helvetica" w:cs="Helvetica"/>
-          <w:sz w:val="20"/>
-          <w:szCs w:val="20"/>
-          <w:shd w:val="clear" w:color="auto" w:fill="FFFFFF"/>
-        </w:rPr>
-        <w:t xml:space="preserve">* </w:t>
-      </w:r>
-      <w:r>
-        <w:rPr>
-          <w:rFonts w:ascii="Helvetica" w:hAnsi="Helvetica" w:cs="Helvetica"/>
-          <w:sz w:val="20"/>
-          <w:szCs w:val="20"/>
-          <w:shd w:val="clear" w:color="auto" w:fill="FFFFFF"/>
-        </w:rPr>
-        <w:t>使用</w:t>
-      </w:r>
-      <w:r>
-        <w:rPr>
-          <w:rFonts w:ascii="Helvetica" w:hAnsi="Helvetica" w:cs="Helvetica"/>
-          <w:sz w:val="20"/>
-          <w:szCs w:val="20"/>
-          <w:shd w:val="clear" w:color="auto" w:fill="FFFFFF"/>
-        </w:rPr>
-        <w:t xml:space="preserve"> </w:t>
-      </w:r>
-      <w:proofErr w:type="spellStart"/>
-      <w:r>
-        <w:rPr>
-          <w:rFonts w:ascii="Helvetica" w:hAnsi="Helvetica" w:cs="Helvetica"/>
-          <w:sz w:val="20"/>
-          <w:szCs w:val="20"/>
-          <w:shd w:val="clear" w:color="auto" w:fill="FFFFFF"/>
-        </w:rPr>
-        <w:t>ClosedXML</w:t>
-      </w:r>
-      <w:proofErr w:type="spellEnd"/>
-      <w:r>
-        <w:rPr>
-          <w:rFonts w:ascii="Helvetica" w:hAnsi="Helvetica" w:cs="Helvetica"/>
-          <w:sz w:val="20"/>
-          <w:szCs w:val="20"/>
-          <w:shd w:val="clear" w:color="auto" w:fill="FFFFFF"/>
-        </w:rPr>
-        <w:t xml:space="preserve"> </w:t>
+        <w:t xml:space="preserve"> ClosedXML </w:t>
       </w:r>
       <w:r>
         <w:rPr>
@@ -1133,27 +1122,7 @@
           <w:szCs w:val="20"/>
           <w:shd w:val="clear" w:color="auto" w:fill="FFFFFF"/>
         </w:rPr>
-        <w:t xml:space="preserve"> </w:t>
-      </w:r>
-      <w:proofErr w:type="spellStart"/>
-      <w:r>
-        <w:rPr>
-          <w:rFonts w:ascii="Helvetica" w:hAnsi="Helvetica" w:cs="Helvetica"/>
-          <w:sz w:val="20"/>
-          <w:szCs w:val="20"/>
-          <w:shd w:val="clear" w:color="auto" w:fill="FFFFFF"/>
-        </w:rPr>
-        <w:t>NuGet</w:t>
-      </w:r>
-      <w:proofErr w:type="spellEnd"/>
-      <w:r>
-        <w:rPr>
-          <w:rFonts w:ascii="Helvetica" w:hAnsi="Helvetica" w:cs="Helvetica"/>
-          <w:sz w:val="20"/>
-          <w:szCs w:val="20"/>
-          <w:shd w:val="clear" w:color="auto" w:fill="FFFFFF"/>
-        </w:rPr>
-        <w:t xml:space="preserve"> </w:t>
+        <w:t xml:space="preserve"> NuGet </w:t>
       </w:r>
       <w:r>
         <w:rPr>
@@ -1189,27 +1158,7 @@
           <w:szCs w:val="20"/>
           <w:shd w:val="clear" w:color="auto" w:fill="FFFFFF"/>
         </w:rPr>
-        <w:t xml:space="preserve"> </w:t>
-      </w:r>
-      <w:proofErr w:type="spellStart"/>
-      <w:r>
-        <w:rPr>
-          <w:rFonts w:ascii="Helvetica" w:hAnsi="Helvetica" w:cs="Helvetica"/>
-          <w:sz w:val="20"/>
-          <w:szCs w:val="20"/>
-          <w:shd w:val="clear" w:color="auto" w:fill="FFFFFF"/>
-        </w:rPr>
-        <w:t>FileResult</w:t>
-      </w:r>
-      <w:proofErr w:type="spellEnd"/>
-      <w:r>
-        <w:rPr>
-          <w:rFonts w:ascii="Helvetica" w:hAnsi="Helvetica" w:cs="Helvetica"/>
-          <w:sz w:val="20"/>
-          <w:szCs w:val="20"/>
-          <w:shd w:val="clear" w:color="auto" w:fill="FFFFFF"/>
-        </w:rPr>
-        <w:t xml:space="preserve"> </w:t>
+        <w:t xml:space="preserve"> FileResult </w:t>
       </w:r>
       <w:r>
         <w:rPr>
@@ -1229,6 +1178,44 @@
     </w:sectPr>
   </w:body>
 </w:document>
+</file>
+
+<file path=word/endnotes.xml><?xml version="1.0" encoding="utf-8"?>
+<w:endnotes xmlns:wpc="http://schemas.microsoft.com/office/word/2010/wordprocessingCanvas" xmlns:mc="http://schemas.openxmlformats.org/markup-compatibility/2006" xmlns:o="urn:schemas-microsoft-com:office:office" xmlns:r="http://schemas.openxmlformats.org/officeDocument/2006/relationships" xmlns:m="http://schemas.openxmlformats.org/officeDocument/2006/math" xmlns:v="urn:schemas-microsoft-com:vml" xmlns:wp14="http://schemas.microsoft.com/office/word/2010/wordprocessingDrawing" xmlns:wp="http://schemas.openxmlformats.org/drawingml/2006/wordprocessingDrawing" xmlns:w10="urn:schemas-microsoft-com:office:word" xmlns:w="http://schemas.openxmlformats.org/wordprocessingml/2006/main" xmlns:w14="http://schemas.microsoft.com/office/word/2010/wordml" xmlns:w15="http://schemas.microsoft.com/office/word/2012/wordml" xmlns:wpg="http://schemas.microsoft.com/office/word/2010/wordprocessingGroup" xmlns:wpi="http://schemas.microsoft.com/office/word/2010/wordprocessingInk" xmlns:wne="http://schemas.microsoft.com/office/word/2006/wordml" xmlns:wps="http://schemas.microsoft.com/office/word/2010/wordprocessingShape" mc:Ignorable="w14 w15 wp14">
+  <w:endnote w:type="separator" w:id="-1">
+    <w:p>
+      <w:r>
+        <w:separator/>
+      </w:r>
+    </w:p>
+  </w:endnote>
+  <w:endnote w:type="continuationSeparator" w:id="0">
+    <w:p>
+      <w:r>
+        <w:continuationSeparator/>
+      </w:r>
+    </w:p>
+  </w:endnote>
+</w:endnotes>
+</file>
+
+<file path=word/footnotes.xml><?xml version="1.0" encoding="utf-8"?>
+<w:footnotes xmlns:wpc="http://schemas.microsoft.com/office/word/2010/wordprocessingCanvas" xmlns:mc="http://schemas.openxmlformats.org/markup-compatibility/2006" xmlns:o="urn:schemas-microsoft-com:office:office" xmlns:r="http://schemas.openxmlformats.org/officeDocument/2006/relationships" xmlns:m="http://schemas.openxmlformats.org/officeDocument/2006/math" xmlns:v="urn:schemas-microsoft-com:vml" xmlns:wp14="http://schemas.microsoft.com/office/word/2010/wordprocessingDrawing" xmlns:wp="http://schemas.openxmlformats.org/drawingml/2006/wordprocessingDrawing" xmlns:w10="urn:schemas-microsoft-com:office:word" xmlns:w="http://schemas.openxmlformats.org/wordprocessingml/2006/main" xmlns:w14="http://schemas.microsoft.com/office/word/2010/wordml" xmlns:w15="http://schemas.microsoft.com/office/word/2012/wordml" xmlns:wpg="http://schemas.microsoft.com/office/word/2010/wordprocessingGroup" xmlns:wpi="http://schemas.microsoft.com/office/word/2010/wordprocessingInk" xmlns:wne="http://schemas.microsoft.com/office/word/2006/wordml" xmlns:wps="http://schemas.microsoft.com/office/word/2010/wordprocessingShape" mc:Ignorable="w14 w15 wp14">
+  <w:footnote w:type="separator" w:id="-1">
+    <w:p>
+      <w:r>
+        <w:separator/>
+      </w:r>
+    </w:p>
+  </w:footnote>
+  <w:footnote w:type="continuationSeparator" w:id="0">
+    <w:p>
+      <w:r>
+        <w:continuationSeparator/>
+      </w:r>
+    </w:p>
+  </w:footnote>
+</w:footnotes>
 </file>
 
 <file path=word/styles.xml><?xml version="1.0" encoding="utf-8"?>
@@ -1664,6 +1651,66 @@
       <w:u w:val="single"/>
     </w:rPr>
   </w:style>
+  <w:style w:type="paragraph" w:styleId="a4">
+    <w:name w:val="header"/>
+    <w:basedOn w:val="a"/>
+    <w:link w:val="a5"/>
+    <w:uiPriority w:val="99"/>
+    <w:unhideWhenUsed/>
+    <w:rsid w:val="00606726"/>
+    <w:pPr>
+      <w:tabs>
+        <w:tab w:val="center" w:pos="4153"/>
+        <w:tab w:val="right" w:pos="8306"/>
+      </w:tabs>
+      <w:snapToGrid w:val="0"/>
+    </w:pPr>
+    <w:rPr>
+      <w:sz w:val="20"/>
+      <w:szCs w:val="20"/>
+    </w:rPr>
+  </w:style>
+  <w:style w:type="character" w:customStyle="1" w:styleId="a5">
+    <w:name w:val="頁首 字元"/>
+    <w:basedOn w:val="a0"/>
+    <w:link w:val="a4"/>
+    <w:uiPriority w:val="99"/>
+    <w:rsid w:val="00606726"/>
+    <w:rPr>
+      <w:sz w:val="20"/>
+      <w:szCs w:val="20"/>
+    </w:rPr>
+  </w:style>
+  <w:style w:type="paragraph" w:styleId="a6">
+    <w:name w:val="footer"/>
+    <w:basedOn w:val="a"/>
+    <w:link w:val="a7"/>
+    <w:uiPriority w:val="99"/>
+    <w:unhideWhenUsed/>
+    <w:rsid w:val="00606726"/>
+    <w:pPr>
+      <w:tabs>
+        <w:tab w:val="center" w:pos="4153"/>
+        <w:tab w:val="right" w:pos="8306"/>
+      </w:tabs>
+      <w:snapToGrid w:val="0"/>
+    </w:pPr>
+    <w:rPr>
+      <w:sz w:val="20"/>
+      <w:szCs w:val="20"/>
+    </w:rPr>
+  </w:style>
+  <w:style w:type="character" w:customStyle="1" w:styleId="a7">
+    <w:name w:val="頁尾 字元"/>
+    <w:basedOn w:val="a0"/>
+    <w:link w:val="a6"/>
+    <w:uiPriority w:val="99"/>
+    <w:rsid w:val="00606726"/>
+    <w:rPr>
+      <w:sz w:val="20"/>
+      <w:szCs w:val="20"/>
+    </w:rPr>
+  </w:style>
 </w:styles>
 </file>
 

</xml_diff>